<commit_message>
Eyelink Preprocess and Individual Normalised Diameter Plots
-Preprocessing for each individual
-plotting normalised activity aligned to stimulus and response onset separately
-95th percentiles calculated and stored for each individual
</commit_message>
<xml_diff>
--- a/pipeline_guide.docx
+++ b/pipeline_guide.docx
@@ -199,14 +199,16 @@
           <w:rFonts w:ascii="Times New Roman" w:hAnsi="Times New Roman" w:cs="Times New Roman"/>
           <w:i/>
           <w:iCs/>
-          <w:lang w:val="en-US"/>
-        </w:rPr>
-      </w:pPr>
-      <w:r>
-        <w:rPr>
-          <w:rFonts w:ascii="Times New Roman" w:hAnsi="Times New Roman" w:cs="Times New Roman"/>
-          <w:i/>
-          <w:iCs/>
+          <w:highlight w:val="yellow"/>
+          <w:lang w:val="en-US"/>
+        </w:rPr>
+      </w:pPr>
+      <w:r>
+        <w:rPr>
+          <w:rFonts w:ascii="Times New Roman" w:hAnsi="Times New Roman" w:cs="Times New Roman"/>
+          <w:i/>
+          <w:iCs/>
+          <w:highlight w:val="yellow"/>
           <w:lang w:val="en-US"/>
         </w:rPr>
         <w:t xml:space="preserve">pt_idx, pt_gender, blockNumber, trialNum, distType, </w:t>
@@ -218,14 +220,16 @@
         <w:ind w:left="1440"/>
         <w:rPr>
           <w:rFonts w:ascii="Times New Roman" w:hAnsi="Times New Roman" w:cs="Times New Roman"/>
-          <w:lang w:val="en-US"/>
-        </w:rPr>
-      </w:pPr>
-      <w:r>
-        <w:rPr>
-          <w:rFonts w:ascii="Times New Roman" w:hAnsi="Times New Roman" w:cs="Times New Roman"/>
-          <w:i/>
-          <w:iCs/>
+          <w:highlight w:val="yellow"/>
+          <w:lang w:val="en-US"/>
+        </w:rPr>
+      </w:pPr>
+      <w:r>
+        <w:rPr>
+          <w:rFonts w:ascii="Times New Roman" w:hAnsi="Times New Roman" w:cs="Times New Roman"/>
+          <w:i/>
+          <w:iCs/>
+          <w:highlight w:val="yellow"/>
           <w:lang w:val="en-US"/>
         </w:rPr>
         <w:t>chosen_dir:</w:t>
@@ -233,6 +237,7 @@
       <w:r>
         <w:rPr>
           <w:rFonts w:ascii="Times New Roman" w:hAnsi="Times New Roman" w:cs="Times New Roman"/>
+          <w:highlight w:val="yellow"/>
           <w:lang w:val="en-US"/>
         </w:rPr>
         <w:t xml:space="preserve"> 1 = </w:t>
@@ -240,6 +245,7 @@
       <w:r>
         <w:rPr>
           <w:rFonts w:ascii="Times New Roman" w:hAnsi="Times New Roman" w:cs="Times New Roman"/>
+          <w:highlight w:val="yellow"/>
           <w:lang w:val="en-US"/>
         </w:rPr>
         <w:t xml:space="preserve"> </w:t>
@@ -247,6 +253,7 @@
       <w:r>
         <w:rPr>
           <w:rFonts w:ascii="Times New Roman" w:hAnsi="Times New Roman" w:cs="Times New Roman"/>
+          <w:highlight w:val="yellow"/>
           <w:lang w:val="en-US"/>
         </w:rPr>
         <w:t>right, 2 = left</w:t>
@@ -258,14 +265,16 @@
         <w:ind w:left="1440"/>
         <w:rPr>
           <w:rFonts w:ascii="Times New Roman" w:hAnsi="Times New Roman" w:cs="Times New Roman"/>
-          <w:lang w:val="en-US"/>
-        </w:rPr>
-      </w:pPr>
-      <w:r>
-        <w:rPr>
-          <w:rFonts w:ascii="Times New Roman" w:hAnsi="Times New Roman" w:cs="Times New Roman"/>
-          <w:i/>
-          <w:iCs/>
+          <w:highlight w:val="yellow"/>
+          <w:lang w:val="en-US"/>
+        </w:rPr>
+      </w:pPr>
+      <w:r>
+        <w:rPr>
+          <w:rFonts w:ascii="Times New Roman" w:hAnsi="Times New Roman" w:cs="Times New Roman"/>
+          <w:i/>
+          <w:iCs/>
+          <w:highlight w:val="yellow"/>
           <w:lang w:val="en-US"/>
         </w:rPr>
         <w:t>stimulus_chosen</w:t>
@@ -273,6 +282,7 @@
       <w:r>
         <w:rPr>
           <w:rFonts w:ascii="Times New Roman" w:hAnsi="Times New Roman" w:cs="Times New Roman"/>
+          <w:highlight w:val="yellow"/>
           <w:lang w:val="en-US"/>
         </w:rPr>
         <w:t xml:space="preserve">: 1 = </w:t>
@@ -280,6 +290,7 @@
       <w:r>
         <w:rPr>
           <w:rFonts w:ascii="Times New Roman" w:hAnsi="Times New Roman" w:cs="Times New Roman"/>
+          <w:highlight w:val="yellow"/>
           <w:lang w:val="en-US"/>
         </w:rPr>
         <w:t>low-safe, 2 = low-risky, 3 = high-safe, 4 = high-risky</w:t>
@@ -287,6 +298,7 @@
       <w:r>
         <w:rPr>
           <w:rFonts w:ascii="Times New Roman" w:hAnsi="Times New Roman" w:cs="Times New Roman"/>
+          <w:highlight w:val="yellow"/>
           <w:lang w:val="en-US"/>
         </w:rPr>
         <w:t xml:space="preserve"> </w:t>
@@ -294,6 +306,7 @@
       <w:r>
         <w:rPr>
           <w:rFonts w:ascii="Times New Roman" w:hAnsi="Times New Roman" w:cs="Times New Roman"/>
+          <w:highlight w:val="yellow"/>
           <w:lang w:val="en-US"/>
         </w:rPr>
         <w:t xml:space="preserve"> </w:t>
@@ -305,14 +318,16 @@
         <w:ind w:left="1440"/>
         <w:rPr>
           <w:rFonts w:ascii="Times New Roman" w:hAnsi="Times New Roman" w:cs="Times New Roman"/>
-          <w:lang w:val="en-US"/>
-        </w:rPr>
-      </w:pPr>
-      <w:r>
-        <w:rPr>
-          <w:rFonts w:ascii="Times New Roman" w:hAnsi="Times New Roman" w:cs="Times New Roman"/>
-          <w:i/>
-          <w:iCs/>
+          <w:highlight w:val="yellow"/>
+          <w:lang w:val="en-US"/>
+        </w:rPr>
+      </w:pPr>
+      <w:r>
+        <w:rPr>
+          <w:rFonts w:ascii="Times New Roman" w:hAnsi="Times New Roman" w:cs="Times New Roman"/>
+          <w:i/>
+          <w:iCs/>
+          <w:highlight w:val="yellow"/>
           <w:lang w:val="en-US"/>
         </w:rPr>
         <w:t xml:space="preserve">cnd_idx: </w:t>
@@ -320,6 +335,7 @@
       <w:r>
         <w:rPr>
           <w:rFonts w:ascii="Times New Roman" w:hAnsi="Times New Roman" w:cs="Times New Roman"/>
+          <w:highlight w:val="yellow"/>
           <w:lang w:val="en-US"/>
         </w:rPr>
         <w:t xml:space="preserve">1 = both different, 2 = both low, 3 = both high </w:t>
@@ -341,6 +357,7 @@
           <w:rFonts w:ascii="Times New Roman" w:hAnsi="Times New Roman" w:cs="Times New Roman"/>
           <w:i/>
           <w:iCs/>
+          <w:highlight w:val="yellow"/>
           <w:lang w:val="en-US"/>
         </w:rPr>
         <w:t xml:space="preserve">RT </w:t>
@@ -348,6 +365,7 @@
       <w:r>
         <w:rPr>
           <w:rFonts w:ascii="Times New Roman" w:hAnsi="Times New Roman" w:cs="Times New Roman"/>
+          <w:highlight w:val="yellow"/>
           <w:lang w:val="en-US"/>
         </w:rPr>
         <w:t xml:space="preserve">and </w:t>
@@ -357,9 +375,19 @@
           <w:rFonts w:ascii="Times New Roman" w:hAnsi="Times New Roman" w:cs="Times New Roman"/>
           <w:i/>
           <w:iCs/>
-          <w:lang w:val="en-US"/>
-        </w:rPr>
-        <w:t xml:space="preserve">reward_obtained </w:t>
+          <w:highlight w:val="yellow"/>
+          <w:lang w:val="en-US"/>
+        </w:rPr>
+        <w:t>reward_obtained</w:t>
+      </w:r>
+      <w:r>
+        <w:rPr>
+          <w:rFonts w:ascii="Times New Roman" w:hAnsi="Times New Roman" w:cs="Times New Roman"/>
+          <w:i/>
+          <w:iCs/>
+          <w:lang w:val="en-US"/>
+        </w:rPr>
+        <w:t xml:space="preserve"> </w:t>
       </w:r>
     </w:p>
     <w:p>
@@ -1447,6 +1475,7 @@
           <w:iCs/>
           <w:sz w:val="20"/>
           <w:szCs w:val="20"/>
+          <w:highlight w:val="yellow"/>
           <w:lang w:eastAsia="en-GB"/>
         </w:rPr>
       </w:pPr>
@@ -1469,6 +1498,7 @@
           <w:iCs/>
           <w:sz w:val="20"/>
           <w:szCs w:val="20"/>
+          <w:highlight w:val="yellow"/>
           <w:lang w:eastAsia="en-GB"/>
         </w:rPr>
         <w:t>encodeIdx.instructionPage</w:t>
@@ -1481,6 +1511,7 @@
           <w:iCs/>
           <w:sz w:val="20"/>
           <w:szCs w:val="20"/>
+          <w:highlight w:val="yellow"/>
           <w:lang w:eastAsia="en-GB"/>
         </w:rPr>
         <w:t xml:space="preserve">       </w:t>
@@ -1492,6 +1523,7 @@
           <w:iCs/>
           <w:sz w:val="20"/>
           <w:szCs w:val="20"/>
+          <w:highlight w:val="yellow"/>
           <w:lang w:eastAsia="en-GB"/>
         </w:rPr>
         <w:tab/>
@@ -1503,6 +1535,7 @@
           <w:iCs/>
           <w:sz w:val="20"/>
           <w:szCs w:val="20"/>
+          <w:highlight w:val="yellow"/>
           <w:lang w:eastAsia="en-GB"/>
         </w:rPr>
         <w:t>= 99;</w:t>
@@ -1522,16 +1555,18 @@
           <w:iCs/>
           <w:sz w:val="20"/>
           <w:szCs w:val="20"/>
-          <w:lang w:eastAsia="en-GB"/>
-        </w:rPr>
-      </w:pPr>
-      <w:r>
-        <w:rPr>
-          <w:rFonts w:ascii="Times New Roman" w:eastAsia="Times New Roman" w:hAnsi="Times New Roman" w:cs="Times New Roman"/>
-          <w:i/>
-          <w:iCs/>
-          <w:sz w:val="20"/>
-          <w:szCs w:val="20"/>
+          <w:highlight w:val="yellow"/>
+          <w:lang w:eastAsia="en-GB"/>
+        </w:rPr>
+      </w:pPr>
+      <w:r>
+        <w:rPr>
+          <w:rFonts w:ascii="Times New Roman" w:eastAsia="Times New Roman" w:hAnsi="Times New Roman" w:cs="Times New Roman"/>
+          <w:i/>
+          <w:iCs/>
+          <w:sz w:val="20"/>
+          <w:szCs w:val="20"/>
+          <w:highlight w:val="yellow"/>
           <w:lang w:eastAsia="en-GB"/>
         </w:rPr>
         <w:t xml:space="preserve">    </w:t>
@@ -1544,6 +1579,7 @@
           <w:iCs/>
           <w:sz w:val="20"/>
           <w:szCs w:val="20"/>
+          <w:highlight w:val="yellow"/>
           <w:lang w:eastAsia="en-GB"/>
         </w:rPr>
         <w:t>encodeIdx.practice_trials</w:t>
@@ -1556,6 +1592,7 @@
           <w:iCs/>
           <w:sz w:val="20"/>
           <w:szCs w:val="20"/>
+          <w:highlight w:val="yellow"/>
           <w:lang w:eastAsia="en-GB"/>
         </w:rPr>
         <w:t xml:space="preserve">       </w:t>
@@ -1567,6 +1604,7 @@
           <w:iCs/>
           <w:sz w:val="20"/>
           <w:szCs w:val="20"/>
+          <w:highlight w:val="yellow"/>
           <w:lang w:eastAsia="en-GB"/>
         </w:rPr>
         <w:tab/>
@@ -1578,6 +1616,7 @@
           <w:iCs/>
           <w:sz w:val="20"/>
           <w:szCs w:val="20"/>
+          <w:highlight w:val="yellow"/>
           <w:lang w:eastAsia="en-GB"/>
         </w:rPr>
         <w:t>= 100;</w:t>
@@ -1597,16 +1636,18 @@
           <w:iCs/>
           <w:sz w:val="20"/>
           <w:szCs w:val="20"/>
-          <w:lang w:eastAsia="en-GB"/>
-        </w:rPr>
-      </w:pPr>
-      <w:r>
-        <w:rPr>
-          <w:rFonts w:ascii="Times New Roman" w:eastAsia="Times New Roman" w:hAnsi="Times New Roman" w:cs="Times New Roman"/>
-          <w:i/>
-          <w:iCs/>
-          <w:sz w:val="20"/>
-          <w:szCs w:val="20"/>
+          <w:highlight w:val="yellow"/>
+          <w:lang w:eastAsia="en-GB"/>
+        </w:rPr>
+      </w:pPr>
+      <w:r>
+        <w:rPr>
+          <w:rFonts w:ascii="Times New Roman" w:eastAsia="Times New Roman" w:hAnsi="Times New Roman" w:cs="Times New Roman"/>
+          <w:i/>
+          <w:iCs/>
+          <w:sz w:val="20"/>
+          <w:szCs w:val="20"/>
+          <w:highlight w:val="yellow"/>
           <w:lang w:eastAsia="en-GB"/>
         </w:rPr>
         <w:t xml:space="preserve">    </w:t>
@@ -1619,6 +1660,7 @@
           <w:iCs/>
           <w:sz w:val="20"/>
           <w:szCs w:val="20"/>
+          <w:highlight w:val="yellow"/>
           <w:lang w:eastAsia="en-GB"/>
         </w:rPr>
         <w:t>encodeIdx.block_start</w:t>
@@ -1631,6 +1673,7 @@
           <w:iCs/>
           <w:sz w:val="20"/>
           <w:szCs w:val="20"/>
+          <w:highlight w:val="yellow"/>
           <w:lang w:eastAsia="en-GB"/>
         </w:rPr>
         <w:t xml:space="preserve">           </w:t>
@@ -1642,6 +1685,7 @@
           <w:iCs/>
           <w:sz w:val="20"/>
           <w:szCs w:val="20"/>
+          <w:highlight w:val="yellow"/>
           <w:lang w:eastAsia="en-GB"/>
         </w:rPr>
         <w:tab/>
@@ -1653,6 +1697,7 @@
           <w:iCs/>
           <w:sz w:val="20"/>
           <w:szCs w:val="20"/>
+          <w:highlight w:val="yellow"/>
           <w:lang w:eastAsia="en-GB"/>
         </w:rPr>
         <w:t>= 101;</w:t>
@@ -1672,16 +1717,18 @@
           <w:iCs/>
           <w:sz w:val="20"/>
           <w:szCs w:val="20"/>
-          <w:lang w:eastAsia="en-GB"/>
-        </w:rPr>
-      </w:pPr>
-      <w:r>
-        <w:rPr>
-          <w:rFonts w:ascii="Times New Roman" w:eastAsia="Times New Roman" w:hAnsi="Times New Roman" w:cs="Times New Roman"/>
-          <w:i/>
-          <w:iCs/>
-          <w:sz w:val="20"/>
-          <w:szCs w:val="20"/>
+          <w:highlight w:val="yellow"/>
+          <w:lang w:eastAsia="en-GB"/>
+        </w:rPr>
+      </w:pPr>
+      <w:r>
+        <w:rPr>
+          <w:rFonts w:ascii="Times New Roman" w:eastAsia="Times New Roman" w:hAnsi="Times New Roman" w:cs="Times New Roman"/>
+          <w:i/>
+          <w:iCs/>
+          <w:sz w:val="20"/>
+          <w:szCs w:val="20"/>
+          <w:highlight w:val="yellow"/>
           <w:lang w:eastAsia="en-GB"/>
         </w:rPr>
         <w:t xml:space="preserve">    </w:t>
@@ -1694,6 +1741,7 @@
           <w:iCs/>
           <w:sz w:val="20"/>
           <w:szCs w:val="20"/>
+          <w:highlight w:val="yellow"/>
           <w:lang w:eastAsia="en-GB"/>
         </w:rPr>
         <w:t>encodeIdx.block_end</w:t>
@@ -1706,6 +1754,7 @@
           <w:iCs/>
           <w:sz w:val="20"/>
           <w:szCs w:val="20"/>
+          <w:highlight w:val="yellow"/>
           <w:lang w:eastAsia="en-GB"/>
         </w:rPr>
         <w:t xml:space="preserve">             </w:t>
@@ -1717,6 +1766,7 @@
           <w:iCs/>
           <w:sz w:val="20"/>
           <w:szCs w:val="20"/>
+          <w:highlight w:val="yellow"/>
           <w:lang w:eastAsia="en-GB"/>
         </w:rPr>
         <w:tab/>
@@ -1728,6 +1778,7 @@
           <w:iCs/>
           <w:sz w:val="20"/>
           <w:szCs w:val="20"/>
+          <w:highlight w:val="yellow"/>
           <w:lang w:eastAsia="en-GB"/>
         </w:rPr>
         <w:t>= 102;</w:t>
@@ -1747,16 +1798,18 @@
           <w:iCs/>
           <w:sz w:val="20"/>
           <w:szCs w:val="20"/>
-          <w:lang w:eastAsia="en-GB"/>
-        </w:rPr>
-      </w:pPr>
-      <w:r>
-        <w:rPr>
-          <w:rFonts w:ascii="Times New Roman" w:eastAsia="Times New Roman" w:hAnsi="Times New Roman" w:cs="Times New Roman"/>
-          <w:i/>
-          <w:iCs/>
-          <w:sz w:val="20"/>
-          <w:szCs w:val="20"/>
+          <w:highlight w:val="yellow"/>
+          <w:lang w:eastAsia="en-GB"/>
+        </w:rPr>
+      </w:pPr>
+      <w:r>
+        <w:rPr>
+          <w:rFonts w:ascii="Times New Roman" w:eastAsia="Times New Roman" w:hAnsi="Times New Roman" w:cs="Times New Roman"/>
+          <w:i/>
+          <w:iCs/>
+          <w:sz w:val="20"/>
+          <w:szCs w:val="20"/>
+          <w:highlight w:val="yellow"/>
           <w:lang w:eastAsia="en-GB"/>
         </w:rPr>
         <w:t xml:space="preserve">    </w:t>
@@ -1776,16 +1829,18 @@
           <w:iCs/>
           <w:sz w:val="20"/>
           <w:szCs w:val="20"/>
-          <w:lang w:eastAsia="en-GB"/>
-        </w:rPr>
-      </w:pPr>
-      <w:r>
-        <w:rPr>
-          <w:rFonts w:ascii="Times New Roman" w:eastAsia="Times New Roman" w:hAnsi="Times New Roman" w:cs="Times New Roman"/>
-          <w:i/>
-          <w:iCs/>
-          <w:sz w:val="20"/>
-          <w:szCs w:val="20"/>
+          <w:highlight w:val="yellow"/>
+          <w:lang w:eastAsia="en-GB"/>
+        </w:rPr>
+      </w:pPr>
+      <w:r>
+        <w:rPr>
+          <w:rFonts w:ascii="Times New Roman" w:eastAsia="Times New Roman" w:hAnsi="Times New Roman" w:cs="Times New Roman"/>
+          <w:i/>
+          <w:iCs/>
+          <w:sz w:val="20"/>
+          <w:szCs w:val="20"/>
+          <w:highlight w:val="yellow"/>
           <w:lang w:eastAsia="en-GB"/>
         </w:rPr>
         <w:t xml:space="preserve">    </w:t>
@@ -1798,6 +1853,7 @@
           <w:iCs/>
           <w:sz w:val="20"/>
           <w:szCs w:val="20"/>
+          <w:highlight w:val="yellow"/>
           <w:lang w:eastAsia="en-GB"/>
         </w:rPr>
         <w:t>encodeIdx.trial_start</w:t>
@@ -1810,6 +1866,7 @@
           <w:iCs/>
           <w:sz w:val="20"/>
           <w:szCs w:val="20"/>
+          <w:highlight w:val="yellow"/>
           <w:lang w:eastAsia="en-GB"/>
         </w:rPr>
         <w:t xml:space="preserve">           </w:t>
@@ -1821,6 +1878,7 @@
           <w:iCs/>
           <w:sz w:val="20"/>
           <w:szCs w:val="20"/>
+          <w:highlight w:val="yellow"/>
           <w:lang w:eastAsia="en-GB"/>
         </w:rPr>
         <w:tab/>
@@ -1832,6 +1890,7 @@
           <w:iCs/>
           <w:sz w:val="20"/>
           <w:szCs w:val="20"/>
+          <w:highlight w:val="yellow"/>
           <w:lang w:eastAsia="en-GB"/>
         </w:rPr>
         <w:t>= 20;</w:t>
@@ -1851,16 +1910,18 @@
           <w:iCs/>
           <w:sz w:val="20"/>
           <w:szCs w:val="20"/>
-          <w:lang w:eastAsia="en-GB"/>
-        </w:rPr>
-      </w:pPr>
-      <w:r>
-        <w:rPr>
-          <w:rFonts w:ascii="Times New Roman" w:eastAsia="Times New Roman" w:hAnsi="Times New Roman" w:cs="Times New Roman"/>
-          <w:i/>
-          <w:iCs/>
-          <w:sz w:val="20"/>
-          <w:szCs w:val="20"/>
+          <w:highlight w:val="yellow"/>
+          <w:lang w:eastAsia="en-GB"/>
+        </w:rPr>
+      </w:pPr>
+      <w:r>
+        <w:rPr>
+          <w:rFonts w:ascii="Times New Roman" w:eastAsia="Times New Roman" w:hAnsi="Times New Roman" w:cs="Times New Roman"/>
+          <w:i/>
+          <w:iCs/>
+          <w:sz w:val="20"/>
+          <w:szCs w:val="20"/>
+          <w:highlight w:val="yellow"/>
           <w:lang w:eastAsia="en-GB"/>
         </w:rPr>
         <w:t xml:space="preserve">    </w:t>
@@ -1873,6 +1934,7 @@
           <w:iCs/>
           <w:sz w:val="20"/>
           <w:szCs w:val="20"/>
+          <w:highlight w:val="yellow"/>
           <w:lang w:eastAsia="en-GB"/>
         </w:rPr>
         <w:t>encodeIdx.fix_spot_on</w:t>
@@ -1885,6 +1947,7 @@
           <w:iCs/>
           <w:sz w:val="20"/>
           <w:szCs w:val="20"/>
+          <w:highlight w:val="yellow"/>
           <w:lang w:eastAsia="en-GB"/>
         </w:rPr>
         <w:t xml:space="preserve">           </w:t>
@@ -1896,6 +1959,7 @@
           <w:iCs/>
           <w:sz w:val="20"/>
           <w:szCs w:val="20"/>
+          <w:highlight w:val="yellow"/>
           <w:lang w:eastAsia="en-GB"/>
         </w:rPr>
         <w:tab/>
@@ -1907,6 +1971,7 @@
           <w:iCs/>
           <w:sz w:val="20"/>
           <w:szCs w:val="20"/>
+          <w:highlight w:val="yellow"/>
           <w:lang w:eastAsia="en-GB"/>
         </w:rPr>
         <w:t>= 10;</w:t>
@@ -1926,16 +1991,18 @@
           <w:iCs/>
           <w:sz w:val="20"/>
           <w:szCs w:val="20"/>
-          <w:lang w:eastAsia="en-GB"/>
-        </w:rPr>
-      </w:pPr>
-      <w:r>
-        <w:rPr>
-          <w:rFonts w:ascii="Times New Roman" w:eastAsia="Times New Roman" w:hAnsi="Times New Roman" w:cs="Times New Roman"/>
-          <w:i/>
-          <w:iCs/>
-          <w:sz w:val="20"/>
-          <w:szCs w:val="20"/>
+          <w:highlight w:val="yellow"/>
+          <w:lang w:eastAsia="en-GB"/>
+        </w:rPr>
+      </w:pPr>
+      <w:r>
+        <w:rPr>
+          <w:rFonts w:ascii="Times New Roman" w:eastAsia="Times New Roman" w:hAnsi="Times New Roman" w:cs="Times New Roman"/>
+          <w:i/>
+          <w:iCs/>
+          <w:sz w:val="20"/>
+          <w:szCs w:val="20"/>
+          <w:highlight w:val="yellow"/>
           <w:lang w:eastAsia="en-GB"/>
         </w:rPr>
         <w:t xml:space="preserve">    </w:t>
@@ -1948,6 +2015,7 @@
           <w:iCs/>
           <w:sz w:val="20"/>
           <w:szCs w:val="20"/>
+          <w:highlight w:val="yellow"/>
           <w:lang w:eastAsia="en-GB"/>
         </w:rPr>
         <w:t>encodeIdx.stim_on_wait</w:t>
@@ -1960,6 +2028,7 @@
           <w:iCs/>
           <w:sz w:val="20"/>
           <w:szCs w:val="20"/>
+          <w:highlight w:val="yellow"/>
           <w:lang w:eastAsia="en-GB"/>
         </w:rPr>
         <w:t xml:space="preserve">          </w:t>
@@ -1971,6 +2040,7 @@
           <w:iCs/>
           <w:sz w:val="20"/>
           <w:szCs w:val="20"/>
+          <w:highlight w:val="yellow"/>
           <w:lang w:eastAsia="en-GB"/>
         </w:rPr>
         <w:tab/>
@@ -1982,6 +2052,7 @@
           <w:iCs/>
           <w:sz w:val="20"/>
           <w:szCs w:val="20"/>
+          <w:highlight w:val="yellow"/>
           <w:lang w:eastAsia="en-GB"/>
         </w:rPr>
         <w:t>= 14;</w:t>
@@ -2001,16 +2072,18 @@
           <w:iCs/>
           <w:sz w:val="20"/>
           <w:szCs w:val="20"/>
-          <w:lang w:eastAsia="en-GB"/>
-        </w:rPr>
-      </w:pPr>
-      <w:r>
-        <w:rPr>
-          <w:rFonts w:ascii="Times New Roman" w:eastAsia="Times New Roman" w:hAnsi="Times New Roman" w:cs="Times New Roman"/>
-          <w:i/>
-          <w:iCs/>
-          <w:sz w:val="20"/>
-          <w:szCs w:val="20"/>
+          <w:highlight w:val="yellow"/>
+          <w:lang w:eastAsia="en-GB"/>
+        </w:rPr>
+      </w:pPr>
+      <w:r>
+        <w:rPr>
+          <w:rFonts w:ascii="Times New Roman" w:eastAsia="Times New Roman" w:hAnsi="Times New Roman" w:cs="Times New Roman"/>
+          <w:i/>
+          <w:iCs/>
+          <w:sz w:val="20"/>
+          <w:szCs w:val="20"/>
+          <w:highlight w:val="yellow"/>
           <w:lang w:eastAsia="en-GB"/>
         </w:rPr>
         <w:t xml:space="preserve">    </w:t>
@@ -2023,6 +2096,7 @@
           <w:iCs/>
           <w:sz w:val="20"/>
           <w:szCs w:val="20"/>
+          <w:highlight w:val="yellow"/>
           <w:lang w:eastAsia="en-GB"/>
         </w:rPr>
         <w:t>encodeIdx.stim_on_go</w:t>
@@ -2035,6 +2109,7 @@
           <w:iCs/>
           <w:sz w:val="20"/>
           <w:szCs w:val="20"/>
+          <w:highlight w:val="yellow"/>
           <w:lang w:eastAsia="en-GB"/>
         </w:rPr>
         <w:t xml:space="preserve">            </w:t>
@@ -2046,6 +2121,7 @@
           <w:iCs/>
           <w:sz w:val="20"/>
           <w:szCs w:val="20"/>
+          <w:highlight w:val="yellow"/>
           <w:lang w:eastAsia="en-GB"/>
         </w:rPr>
         <w:tab/>
@@ -2057,6 +2133,7 @@
           <w:iCs/>
           <w:sz w:val="20"/>
           <w:szCs w:val="20"/>
+          <w:highlight w:val="yellow"/>
           <w:lang w:eastAsia="en-GB"/>
         </w:rPr>
         <w:t>= 15;</w:t>
@@ -2076,16 +2153,18 @@
           <w:iCs/>
           <w:sz w:val="20"/>
           <w:szCs w:val="20"/>
-          <w:lang w:eastAsia="en-GB"/>
-        </w:rPr>
-      </w:pPr>
-      <w:r>
-        <w:rPr>
-          <w:rFonts w:ascii="Times New Roman" w:eastAsia="Times New Roman" w:hAnsi="Times New Roman" w:cs="Times New Roman"/>
-          <w:i/>
-          <w:iCs/>
-          <w:sz w:val="20"/>
-          <w:szCs w:val="20"/>
+          <w:highlight w:val="yellow"/>
+          <w:lang w:eastAsia="en-GB"/>
+        </w:rPr>
+      </w:pPr>
+      <w:r>
+        <w:rPr>
+          <w:rFonts w:ascii="Times New Roman" w:eastAsia="Times New Roman" w:hAnsi="Times New Roman" w:cs="Times New Roman"/>
+          <w:i/>
+          <w:iCs/>
+          <w:sz w:val="20"/>
+          <w:szCs w:val="20"/>
+          <w:highlight w:val="yellow"/>
           <w:lang w:eastAsia="en-GB"/>
         </w:rPr>
         <w:t xml:space="preserve">    </w:t>
@@ -2098,6 +2177,7 @@
           <w:iCs/>
           <w:sz w:val="20"/>
           <w:szCs w:val="20"/>
+          <w:highlight w:val="yellow"/>
           <w:lang w:eastAsia="en-GB"/>
         </w:rPr>
         <w:t>encodeIdx.response</w:t>
@@ -2110,6 +2190,7 @@
           <w:iCs/>
           <w:sz w:val="20"/>
           <w:szCs w:val="20"/>
+          <w:highlight w:val="yellow"/>
           <w:lang w:eastAsia="en-GB"/>
         </w:rPr>
         <w:t xml:space="preserve">              </w:t>
@@ -2121,6 +2202,7 @@
           <w:iCs/>
           <w:sz w:val="20"/>
           <w:szCs w:val="20"/>
+          <w:highlight w:val="yellow"/>
           <w:lang w:eastAsia="en-GB"/>
         </w:rPr>
         <w:tab/>
@@ -2132,6 +2214,7 @@
           <w:iCs/>
           <w:sz w:val="20"/>
           <w:szCs w:val="20"/>
+          <w:highlight w:val="yellow"/>
           <w:lang w:eastAsia="en-GB"/>
         </w:rPr>
         <w:t>= 25;</w:t>
@@ -2151,16 +2234,18 @@
           <w:iCs/>
           <w:sz w:val="20"/>
           <w:szCs w:val="20"/>
-          <w:lang w:eastAsia="en-GB"/>
-        </w:rPr>
-      </w:pPr>
-      <w:r>
-        <w:rPr>
-          <w:rFonts w:ascii="Times New Roman" w:eastAsia="Times New Roman" w:hAnsi="Times New Roman" w:cs="Times New Roman"/>
-          <w:i/>
-          <w:iCs/>
-          <w:sz w:val="20"/>
-          <w:szCs w:val="20"/>
+          <w:highlight w:val="yellow"/>
+          <w:lang w:eastAsia="en-GB"/>
+        </w:rPr>
+      </w:pPr>
+      <w:r>
+        <w:rPr>
+          <w:rFonts w:ascii="Times New Roman" w:eastAsia="Times New Roman" w:hAnsi="Times New Roman" w:cs="Times New Roman"/>
+          <w:i/>
+          <w:iCs/>
+          <w:sz w:val="20"/>
+          <w:szCs w:val="20"/>
+          <w:highlight w:val="yellow"/>
           <w:lang w:eastAsia="en-GB"/>
         </w:rPr>
         <w:t xml:space="preserve">    </w:t>
@@ -2173,6 +2258,7 @@
           <w:iCs/>
           <w:sz w:val="20"/>
           <w:szCs w:val="20"/>
+          <w:highlight w:val="yellow"/>
           <w:lang w:eastAsia="en-GB"/>
         </w:rPr>
         <w:t>encodeIdx.delay</w:t>
@@ -2185,6 +2271,7 @@
           <w:iCs/>
           <w:sz w:val="20"/>
           <w:szCs w:val="20"/>
+          <w:highlight w:val="yellow"/>
           <w:lang w:eastAsia="en-GB"/>
         </w:rPr>
         <w:t xml:space="preserve">                 </w:t>
@@ -2196,6 +2283,7 @@
           <w:iCs/>
           <w:sz w:val="20"/>
           <w:szCs w:val="20"/>
+          <w:highlight w:val="yellow"/>
           <w:lang w:eastAsia="en-GB"/>
         </w:rPr>
         <w:tab/>
@@ -2207,6 +2295,7 @@
           <w:iCs/>
           <w:sz w:val="20"/>
           <w:szCs w:val="20"/>
+          <w:highlight w:val="yellow"/>
           <w:lang w:eastAsia="en-GB"/>
         </w:rPr>
         <w:t>= 26;</w:t>
@@ -2226,16 +2315,18 @@
           <w:iCs/>
           <w:sz w:val="20"/>
           <w:szCs w:val="20"/>
-          <w:lang w:eastAsia="en-GB"/>
-        </w:rPr>
-      </w:pPr>
-      <w:r>
-        <w:rPr>
-          <w:rFonts w:ascii="Times New Roman" w:eastAsia="Times New Roman" w:hAnsi="Times New Roman" w:cs="Times New Roman"/>
-          <w:i/>
-          <w:iCs/>
-          <w:sz w:val="20"/>
-          <w:szCs w:val="20"/>
+          <w:highlight w:val="yellow"/>
+          <w:lang w:eastAsia="en-GB"/>
+        </w:rPr>
+      </w:pPr>
+      <w:r>
+        <w:rPr>
+          <w:rFonts w:ascii="Times New Roman" w:eastAsia="Times New Roman" w:hAnsi="Times New Roman" w:cs="Times New Roman"/>
+          <w:i/>
+          <w:iCs/>
+          <w:sz w:val="20"/>
+          <w:szCs w:val="20"/>
+          <w:highlight w:val="yellow"/>
           <w:lang w:eastAsia="en-GB"/>
         </w:rPr>
         <w:t xml:space="preserve">    </w:t>
@@ -2248,6 +2339,7 @@
           <w:iCs/>
           <w:sz w:val="20"/>
           <w:szCs w:val="20"/>
+          <w:highlight w:val="yellow"/>
           <w:lang w:eastAsia="en-GB"/>
         </w:rPr>
         <w:t>encodeIdx.cum_reward_pre</w:t>
@@ -2260,6 +2352,7 @@
           <w:iCs/>
           <w:sz w:val="20"/>
           <w:szCs w:val="20"/>
+          <w:highlight w:val="yellow"/>
           <w:lang w:eastAsia="en-GB"/>
         </w:rPr>
         <w:t xml:space="preserve">        = 31;</w:t>
@@ -2279,16 +2372,18 @@
           <w:iCs/>
           <w:sz w:val="20"/>
           <w:szCs w:val="20"/>
-          <w:lang w:eastAsia="en-GB"/>
-        </w:rPr>
-      </w:pPr>
-      <w:r>
-        <w:rPr>
-          <w:rFonts w:ascii="Times New Roman" w:eastAsia="Times New Roman" w:hAnsi="Times New Roman" w:cs="Times New Roman"/>
-          <w:i/>
-          <w:iCs/>
-          <w:sz w:val="20"/>
-          <w:szCs w:val="20"/>
+          <w:highlight w:val="yellow"/>
+          <w:lang w:eastAsia="en-GB"/>
+        </w:rPr>
+      </w:pPr>
+      <w:r>
+        <w:rPr>
+          <w:rFonts w:ascii="Times New Roman" w:eastAsia="Times New Roman" w:hAnsi="Times New Roman" w:cs="Times New Roman"/>
+          <w:i/>
+          <w:iCs/>
+          <w:sz w:val="20"/>
+          <w:szCs w:val="20"/>
+          <w:highlight w:val="yellow"/>
           <w:lang w:eastAsia="en-GB"/>
         </w:rPr>
         <w:t xml:space="preserve">    </w:t>
@@ -2301,6 +2396,7 @@
           <w:iCs/>
           <w:sz w:val="20"/>
           <w:szCs w:val="20"/>
+          <w:highlight w:val="yellow"/>
           <w:lang w:eastAsia="en-GB"/>
         </w:rPr>
         <w:t>encodeIdx.reward_on</w:t>
@@ -2313,6 +2409,7 @@
           <w:iCs/>
           <w:sz w:val="20"/>
           <w:szCs w:val="20"/>
+          <w:highlight w:val="yellow"/>
           <w:lang w:eastAsia="en-GB"/>
         </w:rPr>
         <w:t xml:space="preserve">             </w:t>
@@ -2324,6 +2421,7 @@
           <w:iCs/>
           <w:sz w:val="20"/>
           <w:szCs w:val="20"/>
+          <w:highlight w:val="yellow"/>
           <w:lang w:eastAsia="en-GB"/>
         </w:rPr>
         <w:tab/>
@@ -2335,6 +2433,7 @@
           <w:iCs/>
           <w:sz w:val="20"/>
           <w:szCs w:val="20"/>
+          <w:highlight w:val="yellow"/>
           <w:lang w:eastAsia="en-GB"/>
         </w:rPr>
         <w:t>= 30;</w:t>
@@ -2354,16 +2453,18 @@
           <w:iCs/>
           <w:sz w:val="20"/>
           <w:szCs w:val="20"/>
-          <w:lang w:eastAsia="en-GB"/>
-        </w:rPr>
-      </w:pPr>
-      <w:r>
-        <w:rPr>
-          <w:rFonts w:ascii="Times New Roman" w:eastAsia="Times New Roman" w:hAnsi="Times New Roman" w:cs="Times New Roman"/>
-          <w:i/>
-          <w:iCs/>
-          <w:sz w:val="20"/>
-          <w:szCs w:val="20"/>
+          <w:highlight w:val="yellow"/>
+          <w:lang w:eastAsia="en-GB"/>
+        </w:rPr>
+      </w:pPr>
+      <w:r>
+        <w:rPr>
+          <w:rFonts w:ascii="Times New Roman" w:eastAsia="Times New Roman" w:hAnsi="Times New Roman" w:cs="Times New Roman"/>
+          <w:i/>
+          <w:iCs/>
+          <w:sz w:val="20"/>
+          <w:szCs w:val="20"/>
+          <w:highlight w:val="yellow"/>
           <w:lang w:eastAsia="en-GB"/>
         </w:rPr>
         <w:t xml:space="preserve">    </w:t>
@@ -2376,6 +2477,7 @@
           <w:iCs/>
           <w:sz w:val="20"/>
           <w:szCs w:val="20"/>
+          <w:highlight w:val="yellow"/>
           <w:lang w:eastAsia="en-GB"/>
         </w:rPr>
         <w:t>encodeIdx.cum_reward_post</w:t>
@@ -2388,6 +2490,7 @@
           <w:iCs/>
           <w:sz w:val="20"/>
           <w:szCs w:val="20"/>
+          <w:highlight w:val="yellow"/>
           <w:lang w:eastAsia="en-GB"/>
         </w:rPr>
         <w:t xml:space="preserve">       = 32;</w:t>
@@ -2407,16 +2510,18 @@
           <w:iCs/>
           <w:sz w:val="20"/>
           <w:szCs w:val="20"/>
-          <w:lang w:eastAsia="en-GB"/>
-        </w:rPr>
-      </w:pPr>
-      <w:r>
-        <w:rPr>
-          <w:rFonts w:ascii="Times New Roman" w:eastAsia="Times New Roman" w:hAnsi="Times New Roman" w:cs="Times New Roman"/>
-          <w:i/>
-          <w:iCs/>
-          <w:sz w:val="20"/>
-          <w:szCs w:val="20"/>
+          <w:highlight w:val="yellow"/>
+          <w:lang w:eastAsia="en-GB"/>
+        </w:rPr>
+      </w:pPr>
+      <w:r>
+        <w:rPr>
+          <w:rFonts w:ascii="Times New Roman" w:eastAsia="Times New Roman" w:hAnsi="Times New Roman" w:cs="Times New Roman"/>
+          <w:i/>
+          <w:iCs/>
+          <w:sz w:val="20"/>
+          <w:szCs w:val="20"/>
+          <w:highlight w:val="yellow"/>
           <w:lang w:eastAsia="en-GB"/>
         </w:rPr>
         <w:t xml:space="preserve">    </w:t>
@@ -2429,6 +2534,7 @@
           <w:iCs/>
           <w:sz w:val="20"/>
           <w:szCs w:val="20"/>
+          <w:highlight w:val="yellow"/>
           <w:lang w:eastAsia="en-GB"/>
         </w:rPr>
         <w:t>encodeIdx.intertrial</w:t>
@@ -2441,6 +2547,7 @@
           <w:iCs/>
           <w:sz w:val="20"/>
           <w:szCs w:val="20"/>
+          <w:highlight w:val="yellow"/>
           <w:lang w:eastAsia="en-GB"/>
         </w:rPr>
         <w:t xml:space="preserve">            </w:t>
@@ -2452,6 +2559,7 @@
           <w:iCs/>
           <w:sz w:val="20"/>
           <w:szCs w:val="20"/>
+          <w:highlight w:val="yellow"/>
           <w:lang w:eastAsia="en-GB"/>
         </w:rPr>
         <w:tab/>
@@ -2463,6 +2571,7 @@
           <w:iCs/>
           <w:sz w:val="20"/>
           <w:szCs w:val="20"/>
+          <w:highlight w:val="yellow"/>
           <w:lang w:eastAsia="en-GB"/>
         </w:rPr>
         <w:t>= 40;</w:t>
@@ -2482,16 +2591,18 @@
           <w:iCs/>
           <w:sz w:val="20"/>
           <w:szCs w:val="20"/>
-          <w:lang w:eastAsia="en-GB"/>
-        </w:rPr>
-      </w:pPr>
-      <w:r>
-        <w:rPr>
-          <w:rFonts w:ascii="Times New Roman" w:eastAsia="Times New Roman" w:hAnsi="Times New Roman" w:cs="Times New Roman"/>
-          <w:i/>
-          <w:iCs/>
-          <w:sz w:val="20"/>
-          <w:szCs w:val="20"/>
+          <w:highlight w:val="yellow"/>
+          <w:lang w:eastAsia="en-GB"/>
+        </w:rPr>
+      </w:pPr>
+      <w:r>
+        <w:rPr>
+          <w:rFonts w:ascii="Times New Roman" w:eastAsia="Times New Roman" w:hAnsi="Times New Roman" w:cs="Times New Roman"/>
+          <w:i/>
+          <w:iCs/>
+          <w:sz w:val="20"/>
+          <w:szCs w:val="20"/>
+          <w:highlight w:val="yellow"/>
           <w:lang w:eastAsia="en-GB"/>
         </w:rPr>
         <w:t xml:space="preserve">    </w:t>
@@ -2504,6 +2615,7 @@
           <w:iCs/>
           <w:sz w:val="20"/>
           <w:szCs w:val="20"/>
+          <w:highlight w:val="yellow"/>
           <w:lang w:eastAsia="en-GB"/>
         </w:rPr>
         <w:t>encodeIdx.trial_end</w:t>
@@ -2516,6 +2628,7 @@
           <w:iCs/>
           <w:sz w:val="20"/>
           <w:szCs w:val="20"/>
+          <w:highlight w:val="yellow"/>
           <w:lang w:eastAsia="en-GB"/>
         </w:rPr>
         <w:t xml:space="preserve">             </w:t>
@@ -2527,6 +2640,7 @@
           <w:iCs/>
           <w:sz w:val="20"/>
           <w:szCs w:val="20"/>
+          <w:highlight w:val="yellow"/>
           <w:lang w:eastAsia="en-GB"/>
         </w:rPr>
         <w:tab/>
@@ -2538,6 +2652,7 @@
           <w:iCs/>
           <w:sz w:val="20"/>
           <w:szCs w:val="20"/>
+          <w:highlight w:val="yellow"/>
           <w:lang w:eastAsia="en-GB"/>
         </w:rPr>
         <w:t>= 21;</w:t>
@@ -2557,6 +2672,7 @@
           <w:iCs/>
           <w:sz w:val="20"/>
           <w:szCs w:val="20"/>
+          <w:highlight w:val="yellow"/>
           <w:lang w:eastAsia="en-GB"/>
         </w:rPr>
       </w:pPr>
@@ -2575,16 +2691,18 @@
           <w:iCs/>
           <w:sz w:val="20"/>
           <w:szCs w:val="20"/>
-          <w:lang w:eastAsia="en-GB"/>
-        </w:rPr>
-      </w:pPr>
-      <w:r>
-        <w:rPr>
-          <w:rFonts w:ascii="Times New Roman" w:eastAsia="Times New Roman" w:hAnsi="Times New Roman" w:cs="Times New Roman"/>
-          <w:i/>
-          <w:iCs/>
-          <w:sz w:val="20"/>
-          <w:szCs w:val="20"/>
+          <w:highlight w:val="yellow"/>
+          <w:lang w:eastAsia="en-GB"/>
+        </w:rPr>
+      </w:pPr>
+      <w:r>
+        <w:rPr>
+          <w:rFonts w:ascii="Times New Roman" w:eastAsia="Times New Roman" w:hAnsi="Times New Roman" w:cs="Times New Roman"/>
+          <w:i/>
+          <w:iCs/>
+          <w:sz w:val="20"/>
+          <w:szCs w:val="20"/>
+          <w:highlight w:val="yellow"/>
           <w:lang w:eastAsia="en-GB"/>
         </w:rPr>
         <w:t xml:space="preserve">    </w:t>
@@ -2597,6 +2715,7 @@
           <w:iCs/>
           <w:sz w:val="20"/>
           <w:szCs w:val="20"/>
+          <w:highlight w:val="yellow"/>
           <w:lang w:eastAsia="en-GB"/>
         </w:rPr>
         <w:t>encodeIdx.error_resp</w:t>
@@ -2609,6 +2728,7 @@
           <w:iCs/>
           <w:sz w:val="20"/>
           <w:szCs w:val="20"/>
+          <w:highlight w:val="yellow"/>
           <w:lang w:eastAsia="en-GB"/>
         </w:rPr>
         <w:t xml:space="preserve">            </w:t>
@@ -2620,6 +2740,7 @@
           <w:iCs/>
           <w:sz w:val="20"/>
           <w:szCs w:val="20"/>
+          <w:highlight w:val="yellow"/>
           <w:lang w:eastAsia="en-GB"/>
         </w:rPr>
         <w:tab/>
@@ -2631,6 +2752,7 @@
           <w:iCs/>
           <w:sz w:val="20"/>
           <w:szCs w:val="20"/>
+          <w:highlight w:val="yellow"/>
           <w:lang w:eastAsia="en-GB"/>
         </w:rPr>
         <w:t>= 104;</w:t>
@@ -2650,16 +2772,18 @@
           <w:iCs/>
           <w:sz w:val="20"/>
           <w:szCs w:val="20"/>
-          <w:lang w:eastAsia="en-GB"/>
-        </w:rPr>
-      </w:pPr>
-      <w:r>
-        <w:rPr>
-          <w:rFonts w:ascii="Times New Roman" w:eastAsia="Times New Roman" w:hAnsi="Times New Roman" w:cs="Times New Roman"/>
-          <w:i/>
-          <w:iCs/>
-          <w:sz w:val="20"/>
-          <w:szCs w:val="20"/>
+          <w:highlight w:val="yellow"/>
+          <w:lang w:eastAsia="en-GB"/>
+        </w:rPr>
+      </w:pPr>
+      <w:r>
+        <w:rPr>
+          <w:rFonts w:ascii="Times New Roman" w:eastAsia="Times New Roman" w:hAnsi="Times New Roman" w:cs="Times New Roman"/>
+          <w:i/>
+          <w:iCs/>
+          <w:sz w:val="20"/>
+          <w:szCs w:val="20"/>
+          <w:highlight w:val="yellow"/>
           <w:lang w:eastAsia="en-GB"/>
         </w:rPr>
         <w:t xml:space="preserve">    </w:t>
@@ -2672,6 +2796,7 @@
           <w:iCs/>
           <w:sz w:val="20"/>
           <w:szCs w:val="20"/>
+          <w:highlight w:val="yellow"/>
           <w:lang w:eastAsia="en-GB"/>
         </w:rPr>
         <w:t>encodeIdx.correct_resp</w:t>
@@ -2684,6 +2809,7 @@
           <w:iCs/>
           <w:sz w:val="20"/>
           <w:szCs w:val="20"/>
+          <w:highlight w:val="yellow"/>
           <w:lang w:eastAsia="en-GB"/>
         </w:rPr>
         <w:t xml:space="preserve">          </w:t>
@@ -2695,6 +2821,7 @@
           <w:iCs/>
           <w:sz w:val="20"/>
           <w:szCs w:val="20"/>
+          <w:highlight w:val="yellow"/>
           <w:lang w:eastAsia="en-GB"/>
         </w:rPr>
         <w:tab/>
@@ -2706,6 +2833,7 @@
           <w:iCs/>
           <w:sz w:val="20"/>
           <w:szCs w:val="20"/>
+          <w:highlight w:val="yellow"/>
           <w:lang w:eastAsia="en-GB"/>
         </w:rPr>
         <w:t>= 105;</w:t>

</xml_diff>